<commit_message>
Added the train&gate example You need to compile and run train first, which will generate the input for the gate In order to compile train.c , add the following line in the beginning of the generated c code : int signal_u;
</commit_message>
<xml_diff>
--- a/examples/benchmarks_description.docx
+++ b/examples/benchmarks_description.docx
@@ -9,6 +9,7 @@
           <w:sz w:val="36"/>
           <w:szCs w:val="36"/>
           <w:u w:val="single"/>
+          <w:lang w:val="en-US"/>
         </w:rPr>
       </w:pPr>
       <w:r>
@@ -16,6 +17,7 @@
           <w:sz w:val="36"/>
           <w:szCs w:val="36"/>
           <w:u w:val="single"/>
+          <w:lang w:val="en-US"/>
         </w:rPr>
         <w:t>Benchmarks for Hybrid Automata</w:t>
       </w:r>
@@ -27,6 +29,7 @@
           <w:sz w:val="36"/>
           <w:szCs w:val="36"/>
           <w:u w:val="single"/>
+          <w:lang w:val="en-US"/>
         </w:rPr>
       </w:pPr>
     </w:p>
@@ -36,6 +39,7 @@
           <w:sz w:val="28"/>
           <w:szCs w:val="28"/>
           <w:u w:val="single"/>
+          <w:lang w:val="en-US"/>
         </w:rPr>
       </w:pPr>
       <w:r>
@@ -43,6 +47,7 @@
           <w:sz w:val="28"/>
           <w:szCs w:val="28"/>
           <w:u w:val="single"/>
+          <w:lang w:val="en-US"/>
         </w:rPr>
         <w:t xml:space="preserve">I/ </w:t>
       </w:r>
@@ -51,6 +56,7 @@
           <w:sz w:val="28"/>
           <w:szCs w:val="28"/>
           <w:u w:val="single"/>
+          <w:lang w:val="en-US"/>
         </w:rPr>
         <w:t>Water tanker</w:t>
       </w:r>
@@ -359,7 +365,7 @@
                     <pic:cNvPicPr/>
                   </pic:nvPicPr>
                   <pic:blipFill rotWithShape="1">
-                    <a:blip r:embed="rId7">
+                    <a:blip r:embed="rId8">
                       <a:extLst>
                         <a:ext uri="{28A0092B-C50C-407E-A947-70E740481C1C}">
                           <a14:useLocalDpi xmlns:a14="http://schemas.microsoft.com/office/drawing/2010/main" val="0"/>
@@ -427,7 +433,7 @@
                     <pic:cNvPicPr/>
                   </pic:nvPicPr>
                   <pic:blipFill rotWithShape="1">
-                    <a:blip r:embed="rId8">
+                    <a:blip r:embed="rId9">
                       <a:extLst>
                         <a:ext uri="{28A0092B-C50C-407E-A947-70E740481C1C}">
                           <a14:useLocalDpi xmlns:a14="http://schemas.microsoft.com/office/drawing/2010/main" val="0"/>
@@ -504,6 +510,7 @@
       <w:r>
         <w:rPr>
           <w:noProof/>
+          <w:lang w:eastAsia="fr-FR"/>
         </w:rPr>
         <mc:AlternateContent>
           <mc:Choice Requires="wps">
@@ -678,14 +685,7 @@
           <w:i/>
           <w:lang w:val="en-US"/>
         </w:rPr>
-        <w:t xml:space="preserve">                                                                                                            </w:t>
-      </w:r>
-      <w:r>
-        <w:rPr>
-          <w:i/>
-          <w:lang w:val="en-US"/>
-        </w:rPr>
-        <w:t xml:space="preserve">               </w:t>
+        <w:t xml:space="preserve">                                                                                                                           </w:t>
       </w:r>
     </w:p>
     <w:p>
@@ -723,6 +723,7 @@
       <w:r>
         <w:rPr>
           <w:noProof/>
+          <w:lang w:eastAsia="fr-FR"/>
         </w:rPr>
         <mc:AlternateContent>
           <mc:Choice Requires="wps">
@@ -920,7 +921,7 @@
                     <pic:cNvPicPr/>
                   </pic:nvPicPr>
                   <pic:blipFill rotWithShape="1">
-                    <a:blip r:embed="rId9">
+                    <a:blip r:embed="rId10">
                       <a:extLst>
                         <a:ext uri="{28A0092B-C50C-407E-A947-70E740481C1C}">
                           <a14:useLocalDpi xmlns:a14="http://schemas.microsoft.com/office/drawing/2010/main" val="0"/>
@@ -1044,19 +1045,7 @@
         <w:rPr>
           <w:lang w:val="en-US"/>
         </w:rPr>
-        <w:t>creases according to</w:t>
-      </w:r>
-      <w:r>
-        <w:rPr>
-          <w:lang w:val="en-US"/>
-        </w:rPr>
-        <w:t xml:space="preserve"> </w:t>
-      </w:r>
-      <w:r>
-        <w:rPr>
-          <w:lang w:val="en-US"/>
-        </w:rPr>
-        <w:t>x(t) = Ie−Kt</w:t>
+        <w:t>creases according to x(t) = Ie−Kt</w:t>
       </w:r>
     </w:p>
     <w:p>
@@ -1074,11 +1063,12 @@
         <w:rPr>
           <w:i/>
           <w:noProof/>
+          <w:lang w:eastAsia="fr-FR"/>
         </w:rPr>
         <mc:AlternateContent>
           <mc:Choice Requires="wps">
             <w:drawing>
-              <wp:anchor distT="0" distB="0" distL="114300" distR="114300" simplePos="0" relativeHeight="251662336" behindDoc="0" locked="0" layoutInCell="1" allowOverlap="1" wp14:anchorId="7C243FC1" wp14:editId="15AED610">
+              <wp:anchor distT="0" distB="0" distL="114300" distR="114300" simplePos="0" relativeHeight="251662336" behindDoc="0" locked="0" layoutInCell="1" allowOverlap="1" wp14:anchorId="416E0B24" wp14:editId="35AE4DA7">
                 <wp:simplePos x="0" y="0"/>
                 <wp:positionH relativeFrom="page">
                   <wp:posOffset>4512310</wp:posOffset>
@@ -1181,7 +1171,7 @@
           </mc:Choice>
           <mc:Fallback>
             <w:pict>
-              <v:shape w14:anchorId="7C243FC1" id="Zone de texte 4" o:spid="_x0000_s1028" type="#_x0000_t202" style="position:absolute;left:0;text-align:left;margin-left:355.3pt;margin-top:15pt;width:239.25pt;height:.05pt;z-index:251662336;visibility:visible;mso-wrap-style:square;mso-wrap-distance-left:9pt;mso-wrap-distance-top:0;mso-wrap-distance-right:9pt;mso-wrap-distance-bottom:0;mso-position-horizontal:absolute;mso-position-horizontal-relative:page;mso-position-vertical:absolute;mso-position-vertical-relative:text;v-text-anchor:top" o:gfxdata="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" stroked="f">
+              <v:shape w14:anchorId="416E0B24" id="Zone de texte 4" o:spid="_x0000_s1028" type="#_x0000_t202" style="position:absolute;left:0;text-align:left;margin-left:355.3pt;margin-top:15pt;width:239.25pt;height:.05pt;z-index:251662336;visibility:visible;mso-wrap-style:square;mso-wrap-distance-left:9pt;mso-wrap-distance-top:0;mso-wrap-distance-right:9pt;mso-wrap-distance-bottom:0;mso-position-horizontal:absolute;mso-position-horizontal-relative:page;mso-position-vertical:absolute;mso-position-vertical-relative:text;v-text-anchor:top" o:gfxdata="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" stroked="f">
                 <v:textbox style="mso-fit-shape-to-text:t" inset="0,0,0,0">
                   <w:txbxContent>
                     <w:p>
@@ -1265,25 +1255,7 @@
         <w:rPr>
           <w:lang w:val="en-US"/>
         </w:rPr>
-        <w:t xml:space="preserve">reaches </w:t>
-      </w:r>
-      <w:r>
-        <w:rPr>
-          <w:lang w:val="en-US"/>
-        </w:rPr>
-        <w:t>20</w:t>
-      </w:r>
-      <w:r>
-        <w:rPr>
-          <w:lang w:val="en-US"/>
-        </w:rPr>
-        <w:t>°C and stays constant</w:t>
-      </w:r>
-      <w:r>
-        <w:rPr>
-          <w:lang w:val="en-US"/>
-        </w:rPr>
-        <w:t xml:space="preserve"> </w:t>
+        <w:t xml:space="preserve">reaches 20°C and stays constant </w:t>
       </w:r>
     </w:p>
     <w:p>
@@ -1307,6 +1279,7 @@
           <w:sz w:val="28"/>
           <w:szCs w:val="28"/>
           <w:u w:val="single"/>
+          <w:lang w:val="en-US"/>
         </w:rPr>
       </w:pPr>
       <w:r>
@@ -1314,47 +1287,26 @@
           <w:sz w:val="28"/>
           <w:szCs w:val="28"/>
           <w:u w:val="single"/>
+          <w:lang w:val="en-US"/>
         </w:rPr>
         <w:lastRenderedPageBreak/>
-        <w:t>I</w:t>
+        <w:t xml:space="preserve">II/ Single </w:t>
       </w:r>
       <w:r>
         <w:rPr>
           <w:sz w:val="28"/>
           <w:szCs w:val="28"/>
           <w:u w:val="single"/>
-        </w:rPr>
-        <w:t>I</w:t>
+          <w:lang w:val="en-US"/>
+        </w:rPr>
+        <w:t xml:space="preserve">Heart </w:t>
       </w:r>
       <w:r>
         <w:rPr>
           <w:sz w:val="28"/>
           <w:szCs w:val="28"/>
           <w:u w:val="single"/>
-        </w:rPr>
-        <w:t xml:space="preserve">/ </w:t>
-      </w:r>
-      <w:r>
-        <w:rPr>
-          <w:sz w:val="28"/>
-          <w:szCs w:val="28"/>
-          <w:u w:val="single"/>
-        </w:rPr>
-        <w:t xml:space="preserve">Single </w:t>
-      </w:r>
-      <w:r>
-        <w:rPr>
-          <w:sz w:val="28"/>
-          <w:szCs w:val="28"/>
-          <w:u w:val="single"/>
-        </w:rPr>
-        <w:t xml:space="preserve">Heart </w:t>
-      </w:r>
-      <w:r>
-        <w:rPr>
-          <w:sz w:val="28"/>
-          <w:szCs w:val="28"/>
-          <w:u w:val="single"/>
+          <w:lang w:val="en-US"/>
         </w:rPr>
         <w:t>Cell</w:t>
       </w:r>
@@ -1462,13 +1414,7 @@
         <w:rPr>
           <w:lang w:val="en-US"/>
         </w:rPr>
-        <w:t> :</w:t>
-      </w:r>
-      <w:r>
-        <w:rPr>
-          <w:lang w:val="en-US"/>
-        </w:rPr>
-        <w:t xml:space="preserve"> </w:t>
+        <w:t xml:space="preserve"> : </w:t>
       </w:r>
       <w:r>
         <w:rPr>
@@ -1516,19 +1462,7 @@
         <w:rPr>
           <w:lang w:val="en-US"/>
         </w:rPr>
-        <w:t xml:space="preserve"> of the system </w:t>
-      </w:r>
-      <w:r>
-        <w:rPr>
-          <w:lang w:val="en-US"/>
-        </w:rPr>
-        <w:t>in</w:t>
-      </w:r>
-      <w:r>
-        <w:rPr>
-          <w:lang w:val="en-US"/>
-        </w:rPr>
-        <w:t>to an Hybrid Automaton</w:t>
+        <w:t xml:space="preserve"> of the system into an Hybrid Automaton</w:t>
       </w:r>
     </w:p>
     <w:p>
@@ -1586,7 +1520,7 @@
                     <pic:cNvPicPr/>
                   </pic:nvPicPr>
                   <pic:blipFill rotWithShape="1">
-                    <a:blip r:embed="rId10">
+                    <a:blip r:embed="rId11">
                       <a:extLst>
                         <a:ext uri="{28A0092B-C50C-407E-A947-70E740481C1C}">
                           <a14:useLocalDpi xmlns:a14="http://schemas.microsoft.com/office/drawing/2010/main" val="0"/>
@@ -1696,6 +1630,7 @@
       <w:r>
         <w:rPr>
           <w:noProof/>
+          <w:lang w:eastAsia="fr-FR"/>
         </w:rPr>
         <mc:AlternateContent>
           <mc:Choice Requires="wps">
@@ -1914,7 +1849,7 @@
                     <pic:cNvPicPr/>
                   </pic:nvPicPr>
                   <pic:blipFill rotWithShape="1">
-                    <a:blip r:embed="rId11">
+                    <a:blip r:embed="rId12">
                       <a:extLst>
                         <a:ext uri="{28A0092B-C50C-407E-A947-70E740481C1C}">
                           <a14:useLocalDpi xmlns:a14="http://schemas.microsoft.com/office/drawing/2010/main" val="0"/>
@@ -2005,6 +1940,7 @@
       <w:r>
         <w:rPr>
           <w:noProof/>
+          <w:lang w:eastAsia="fr-FR"/>
         </w:rPr>
         <mc:AlternateContent>
           <mc:Choice Requires="wps">
@@ -2148,14 +2084,7 @@
           <w:i/>
           <w:lang w:val="en-US"/>
         </w:rPr>
-        <w:t>Rapid upstroke</w:t>
-      </w:r>
-      <w:r>
-        <w:rPr>
-          <w:i/>
-          <w:lang w:val="en-US"/>
-        </w:rPr>
-        <w:t xml:space="preserve"> :</w:t>
+        <w:t>Rapid upstroke :</w:t>
       </w:r>
       <w:r>
         <w:rPr>
@@ -2183,14 +2112,7 @@
           <w:i/>
           <w:lang w:val="en-US"/>
         </w:rPr>
-        <w:t>Plateau and ER (early repolarisation)</w:t>
-      </w:r>
-      <w:r>
-        <w:rPr>
-          <w:i/>
-          <w:lang w:val="en-US"/>
-        </w:rPr>
-        <w:t xml:space="preserve"> :</w:t>
+        <w:t>Plateau and ER (early repolarisation) :</w:t>
       </w:r>
       <w:r>
         <w:rPr>
@@ -2218,14 +2140,7 @@
           <w:i/>
           <w:lang w:val="en-US"/>
         </w:rPr>
-        <w:t>Restin</w:t>
-      </w:r>
-      <w:r>
-        <w:rPr>
-          <w:i/>
-          <w:lang w:val="en-US"/>
-        </w:rPr>
-        <w:t>g and FR (final repolarisation) :</w:t>
+        <w:t>Resting and FR (final repolarisation) :</w:t>
       </w:r>
       <w:r>
         <w:rPr>
@@ -2273,6 +2188,7 @@
           <w:sz w:val="28"/>
           <w:szCs w:val="28"/>
           <w:u w:val="single"/>
+          <w:lang w:val="en-US"/>
         </w:rPr>
       </w:pPr>
       <w:r>
@@ -2280,33 +2196,10 @@
           <w:sz w:val="28"/>
           <w:szCs w:val="28"/>
           <w:u w:val="single"/>
+          <w:lang w:val="en-US"/>
         </w:rPr>
         <w:lastRenderedPageBreak/>
-        <w:t>II</w:t>
-      </w:r>
-      <w:r>
-        <w:rPr>
-          <w:sz w:val="28"/>
-          <w:szCs w:val="28"/>
-          <w:u w:val="single"/>
-        </w:rPr>
-        <w:t>I</w:t>
-      </w:r>
-      <w:r>
-        <w:rPr>
-          <w:sz w:val="28"/>
-          <w:szCs w:val="28"/>
-          <w:u w:val="single"/>
-        </w:rPr>
-        <w:t xml:space="preserve">/ </w:t>
-      </w:r>
-      <w:r>
-        <w:rPr>
-          <w:sz w:val="28"/>
-          <w:szCs w:val="28"/>
-          <w:u w:val="single"/>
-        </w:rPr>
-        <w:t>Nuclear Reactor</w:t>
+        <w:t>III/ Nuclear Reactor</w:t>
       </w:r>
     </w:p>
     <w:p>
@@ -2336,12 +2229,6 @@
           <w:lang w:val="en-US"/>
         </w:rPr>
         <w:t>Principles of Cyber-Physical Systems</w:t>
-      </w:r>
-      <w:r>
-        <w:rPr>
-          <w:lang w:val="en-US"/>
-        </w:rPr>
-        <w:t xml:space="preserve"> </w:t>
       </w:r>
     </w:p>
     <w:p>
@@ -2512,7 +2399,7 @@
                     </pic:cNvPicPr>
                   </pic:nvPicPr>
                   <pic:blipFill>
-                    <a:blip r:embed="rId12">
+                    <a:blip r:embed="rId13">
                       <a:extLst>
                         <a:ext uri="{28A0092B-C50C-407E-A947-70E740481C1C}">
                           <a14:useLocalDpi xmlns:a14="http://schemas.microsoft.com/office/drawing/2010/main" val="0"/>
@@ -2608,6 +2495,7 @@
       <w:r>
         <w:rPr>
           <w:noProof/>
+          <w:lang w:eastAsia="fr-FR"/>
         </w:rPr>
         <mc:AlternateContent>
           <mc:Choice Requires="wps">
@@ -2954,6 +2842,14 @@
         </w:rPr>
         <w:t>Logical Analysis of Hybrid Systems</w:t>
       </w:r>
+      <w:r>
+        <w:rPr>
+          <w:rStyle w:val="Appelnotedebasdep"/>
+          <w:i/>
+          <w:lang w:val="en-US"/>
+        </w:rPr>
+        <w:footnoteReference w:id="1"/>
+      </w:r>
     </w:p>
     <w:p>
       <w:pPr>
@@ -3125,7 +3021,7 @@
                     <pic:cNvPicPr/>
                   </pic:nvPicPr>
                   <pic:blipFill rotWithShape="1">
-                    <a:blip r:embed="rId13">
+                    <a:blip r:embed="rId14">
                       <a:extLst>
                         <a:ext uri="{28A0092B-C50C-407E-A947-70E740481C1C}">
                           <a14:useLocalDpi xmlns:a14="http://schemas.microsoft.com/office/drawing/2010/main" val="0"/>
@@ -3195,6 +3091,7 @@
       <w:r>
         <w:rPr>
           <w:noProof/>
+          <w:lang w:eastAsia="fr-FR"/>
         </w:rPr>
         <mc:AlternateContent>
           <mc:Choice Requires="wps">
@@ -3484,34 +3381,6 @@
     <w:p>
       <w:pPr>
         <w:rPr>
-          <w:lang w:val="en-US"/>
-        </w:rPr>
-      </w:pPr>
-    </w:p>
-    <w:p>
-      <w:pPr>
-        <w:rPr>
-          <w:lang w:val="en-US"/>
-        </w:rPr>
-      </w:pPr>
-    </w:p>
-    <w:p>
-      <w:pPr>
-        <w:rPr>
-          <w:lang w:val="en-US"/>
-        </w:rPr>
-      </w:pPr>
-    </w:p>
-    <w:p>
-      <w:pPr>
-        <w:rPr>
-          <w:lang w:val="en-US"/>
-        </w:rPr>
-      </w:pPr>
-    </w:p>
-    <w:p>
-      <w:pPr>
-        <w:rPr>
           <w:sz w:val="28"/>
           <w:szCs w:val="28"/>
           <w:u w:val="single"/>
@@ -3525,6 +3394,7 @@
           <w:u w:val="single"/>
           <w:lang w:val="en-US"/>
         </w:rPr>
+        <w:lastRenderedPageBreak/>
         <w:t>V</w:t>
       </w:r>
       <w:r>
@@ -3573,6 +3443,14 @@
           <w:lang w:val="en-US"/>
         </w:rPr>
         <w:t>How to describe a hybrid system? Formal models for hybrid system</w:t>
+      </w:r>
+      <w:r>
+        <w:rPr>
+          <w:rStyle w:val="Appelnotedebasdep"/>
+          <w:i/>
+          <w:lang w:val="en-US"/>
+        </w:rPr>
+        <w:footnoteReference w:id="2"/>
       </w:r>
     </w:p>
     <w:p>
@@ -3714,7 +3592,7 @@
                     <pic:cNvPicPr/>
                   </pic:nvPicPr>
                   <pic:blipFill rotWithShape="1">
-                    <a:blip r:embed="rId14">
+                    <a:blip r:embed="rId15">
                       <a:extLst>
                         <a:ext uri="{28A0092B-C50C-407E-A947-70E740481C1C}">
                           <a14:useLocalDpi xmlns:a14="http://schemas.microsoft.com/office/drawing/2010/main" val="0"/>
@@ -3784,6 +3662,7 @@
       <w:r>
         <w:rPr>
           <w:noProof/>
+          <w:lang w:eastAsia="fr-FR"/>
         </w:rPr>
         <mc:AlternateContent>
           <mc:Choice Requires="wps">
@@ -4034,29 +3913,874 @@
           <w:lang w:val="en-US"/>
         </w:rPr>
       </w:pPr>
+    </w:p>
+    <w:p>
+      <w:pPr>
+        <w:pStyle w:val="Paragraphedeliste"/>
+        <w:rPr>
+          <w:i/>
+          <w:lang w:val="en-US"/>
+        </w:rPr>
+      </w:pPr>
+      <w:r>
+        <w:rPr>
+          <w:lang w:val="en-US"/>
+        </w:rPr>
+        <w:t>The temperature should grow until it reaches 25°C then oscillates between 22.78°C and 25 °C</w:t>
+      </w:r>
+      <w:r>
+        <w:rPr>
+          <w:lang w:val="en-US"/>
+        </w:rPr>
+        <w:t xml:space="preserve"> </w:t>
+      </w:r>
+    </w:p>
+    <w:p>
+      <w:pPr>
+        <w:rPr>
+          <w:lang w:val="en-US"/>
+        </w:rPr>
+      </w:pPr>
+    </w:p>
+    <w:p>
+      <w:pPr>
+        <w:rPr>
+          <w:lang w:val="en-US"/>
+        </w:rPr>
+      </w:pPr>
+    </w:p>
+    <w:p>
+      <w:pPr>
+        <w:rPr>
+          <w:lang w:val="en-US"/>
+        </w:rPr>
+      </w:pPr>
+    </w:p>
+    <w:p>
+      <w:pPr>
+        <w:rPr>
+          <w:lang w:val="en-US"/>
+        </w:rPr>
+      </w:pPr>
+    </w:p>
+    <w:p>
+      <w:pPr>
+        <w:rPr>
+          <w:lang w:val="en-US"/>
+        </w:rPr>
+      </w:pPr>
+    </w:p>
+    <w:p>
+      <w:pPr>
+        <w:rPr>
+          <w:lang w:val="en-US"/>
+        </w:rPr>
+      </w:pPr>
+    </w:p>
+    <w:p>
+      <w:pPr>
+        <w:rPr>
+          <w:lang w:val="en-US"/>
+        </w:rPr>
+      </w:pPr>
+    </w:p>
+    <w:p>
+      <w:pPr>
+        <w:rPr>
+          <w:lang w:val="en-US"/>
+        </w:rPr>
+      </w:pPr>
+    </w:p>
+    <w:p>
+      <w:pPr>
+        <w:rPr>
+          <w:lang w:val="en-US"/>
+        </w:rPr>
+      </w:pPr>
+    </w:p>
+    <w:p>
+      <w:pPr>
+        <w:rPr>
+          <w:lang w:val="en-US"/>
+        </w:rPr>
+      </w:pPr>
+    </w:p>
+    <w:p>
+      <w:pPr>
+        <w:rPr>
+          <w:lang w:val="en-US"/>
+        </w:rPr>
+      </w:pPr>
+    </w:p>
+    <w:p>
+      <w:pPr>
+        <w:rPr>
+          <w:lang w:val="en-US"/>
+        </w:rPr>
+      </w:pPr>
+    </w:p>
+    <w:p>
+      <w:pPr>
+        <w:rPr>
+          <w:lang w:val="en-US"/>
+        </w:rPr>
+      </w:pPr>
+    </w:p>
+    <w:p>
+      <w:pPr>
+        <w:rPr>
+          <w:sz w:val="28"/>
+          <w:szCs w:val="28"/>
+          <w:u w:val="single"/>
+          <w:lang w:val="en-US"/>
+        </w:rPr>
+      </w:pPr>
+      <w:r>
+        <w:rPr>
+          <w:sz w:val="28"/>
+          <w:szCs w:val="28"/>
+          <w:u w:val="single"/>
+          <w:lang w:val="en-US"/>
+        </w:rPr>
+        <w:lastRenderedPageBreak/>
+        <w:t>V</w:t>
+      </w:r>
+      <w:r>
+        <w:rPr>
+          <w:sz w:val="28"/>
+          <w:szCs w:val="28"/>
+          <w:u w:val="single"/>
+          <w:lang w:val="en-US"/>
+        </w:rPr>
+        <w:t>I</w:t>
+      </w:r>
+      <w:r>
+        <w:rPr>
+          <w:sz w:val="28"/>
+          <w:szCs w:val="28"/>
+          <w:u w:val="single"/>
+          <w:lang w:val="en-US"/>
+        </w:rPr>
+        <w:t xml:space="preserve">/ </w:t>
+      </w:r>
+      <w:r>
+        <w:rPr>
+          <w:sz w:val="28"/>
+          <w:szCs w:val="28"/>
+          <w:u w:val="single"/>
+          <w:lang w:val="en-US"/>
+        </w:rPr>
+        <w:t>Train and Gate</w:t>
+      </w:r>
+    </w:p>
+    <w:p>
+      <w:pPr>
+        <w:pStyle w:val="Pieddepage"/>
+        <w:rPr>
+          <w:i/>
+          <w:lang w:val="en-US"/>
+        </w:rPr>
+      </w:pPr>
+      <w:r>
+        <w:rPr>
+          <w:b/>
+          <w:u w:val="single"/>
+          <w:lang w:val="en-US"/>
+        </w:rPr>
+        <w:t>Source</w:t>
+      </w:r>
+      <w:r>
+        <w:rPr>
+          <w:lang w:val="en-US"/>
+        </w:rPr>
+        <w:t xml:space="preserve"> : </w:t>
+      </w:r>
+      <w:r>
+        <w:rPr>
+          <w:i/>
+          <w:lang w:val="en-US"/>
+        </w:rPr>
+        <w:t>H</w:t>
+      </w:r>
+      <w:r>
+        <w:rPr>
+          <w:i/>
+          <w:lang w:val="en-US"/>
+        </w:rPr>
+        <w:t>ybrid system</w:t>
+      </w:r>
+      <w:r>
+        <w:rPr>
+          <w:rStyle w:val="Appelnotedebasdep"/>
+          <w:i/>
+          <w:lang w:val="en-US"/>
+        </w:rPr>
+        <w:footnoteReference w:id="3"/>
+      </w:r>
+    </w:p>
+    <w:p>
+      <w:pPr>
+        <w:pStyle w:val="Pieddepage"/>
+        <w:rPr>
+          <w:lang w:val="en-US"/>
+        </w:rPr>
+      </w:pPr>
+      <w:r>
+        <w:rPr>
+          <w:lang w:val="en-US"/>
+        </w:rPr>
+        <w:t>Brennon Costello &amp; Joshua Elliott</w:t>
+      </w:r>
+    </w:p>
+    <w:p>
+      <w:pPr>
+        <w:pStyle w:val="Pieddepage"/>
+        <w:rPr>
+          <w:lang w:val="en-US"/>
+        </w:rPr>
+      </w:pPr>
+      <w:r>
+        <w:rPr>
+          <w:lang w:val="en-US"/>
+        </w:rPr>
+        <w:t>Tufts University</w:t>
+      </w:r>
+    </w:p>
+    <w:p>
+      <w:pPr>
+        <w:rPr>
+          <w:lang w:val="en-US"/>
+        </w:rPr>
+      </w:pPr>
+    </w:p>
+    <w:p>
+      <w:pPr>
+        <w:pStyle w:val="Paragraphedeliste"/>
+        <w:numPr>
+          <w:ilvl w:val="0"/>
+          <w:numId w:val="1"/>
+        </w:numPr>
+        <w:rPr>
+          <w:lang w:val="en-US"/>
+        </w:rPr>
+      </w:pPr>
+      <w:r>
+        <w:rPr>
+          <w:b/>
+          <w:lang w:val="en-US"/>
+        </w:rPr>
+        <w:t>Description</w:t>
+      </w:r>
+      <w:r>
+        <w:rPr>
+          <w:b/>
+          <w:lang w:val="en-US"/>
+        </w:rPr>
+        <w:t xml:space="preserve"> :</w:t>
+      </w:r>
+      <w:r>
+        <w:rPr>
+          <w:lang w:val="en-US"/>
+        </w:rPr>
+        <w:t xml:space="preserve"> </w:t>
+      </w:r>
+      <w:r>
+        <w:rPr>
+          <w:lang w:val="en-US"/>
+        </w:rPr>
+        <w:t>A train travels around a ci</w:t>
+      </w:r>
+      <w:r>
+        <w:rPr>
+          <w:lang w:val="en-US"/>
+        </w:rPr>
+        <w:t>rcle track of circumference 25m</w:t>
+      </w:r>
+      <w:r>
+        <w:rPr>
+          <w:lang w:val="en-US"/>
+        </w:rPr>
+        <w:t>, and its position is described by y. A road crosses over the tracks. A gate blocks traffic when there is an oncoming train. There are sensors in the tracks 10</w:t>
+      </w:r>
+      <w:r>
+        <w:rPr>
+          <w:lang w:val="en-US"/>
+        </w:rPr>
+        <w:t xml:space="preserve">m before the intersection and 5m </w:t>
+      </w:r>
+      <w:r>
+        <w:rPr>
+          <w:lang w:val="en-US"/>
+        </w:rPr>
+        <w:t>after the intersection. The height of the gate is described by x. A controller sends a signal to raise or lower the gate based on the sensors.</w:t>
+      </w:r>
+    </w:p>
+    <w:p>
+      <w:pPr>
+        <w:pStyle w:val="Paragraphedeliste"/>
+        <w:rPr>
+          <w:lang w:val="en-US"/>
+        </w:rPr>
+      </w:pPr>
+    </w:p>
+    <w:p>
+      <w:pPr>
+        <w:pStyle w:val="Paragraphedeliste"/>
+        <w:numPr>
+          <w:ilvl w:val="0"/>
+          <w:numId w:val="1"/>
+        </w:numPr>
+        <w:rPr>
+          <w:lang w:val="en-US"/>
+        </w:rPr>
+      </w:pPr>
+      <w:r>
+        <w:rPr>
+          <w:b/>
+          <w:lang w:val="en-US"/>
+        </w:rPr>
+        <w:t>Abstraction</w:t>
+      </w:r>
+      <w:r>
+        <w:rPr>
+          <w:lang w:val="en-US"/>
+        </w:rPr>
+        <w:t xml:space="preserve"> of the system into an Hybrid Automaton</w:t>
+      </w:r>
+    </w:p>
+    <w:p>
+      <w:pPr>
+        <w:pStyle w:val="Paragraphedeliste"/>
+        <w:rPr>
+          <w:lang w:val="en-US"/>
+        </w:rPr>
+      </w:pPr>
+      <w:r>
+        <w:rPr>
+          <w:noProof/>
+          <w:lang w:eastAsia="fr-FR"/>
+        </w:rPr>
+        <w:drawing>
+          <wp:anchor distT="0" distB="0" distL="114300" distR="114300" simplePos="0" relativeHeight="251683840" behindDoc="1" locked="0" layoutInCell="1" allowOverlap="1" wp14:anchorId="348DD17C" wp14:editId="3FAA457C">
+            <wp:simplePos x="0" y="0"/>
+            <wp:positionH relativeFrom="page">
+              <wp:posOffset>3616960</wp:posOffset>
+            </wp:positionH>
+            <wp:positionV relativeFrom="paragraph">
+              <wp:posOffset>12700</wp:posOffset>
+            </wp:positionV>
+            <wp:extent cx="3943350" cy="2419350"/>
+            <wp:effectExtent l="0" t="0" r="0" b="0"/>
+            <wp:wrapTight wrapText="bothSides">
+              <wp:wrapPolygon edited="0">
+                <wp:start x="0" y="0"/>
+                <wp:lineTo x="0" y="21430"/>
+                <wp:lineTo x="21496" y="21430"/>
+                <wp:lineTo x="21496" y="0"/>
+                <wp:lineTo x="0" y="0"/>
+              </wp:wrapPolygon>
+            </wp:wrapTight>
+            <wp:docPr id="18" name="Image 18"/>
+            <wp:cNvGraphicFramePr>
+              <a:graphicFrameLocks xmlns:a="http://schemas.openxmlformats.org/drawingml/2006/main" noChangeAspect="1"/>
+            </wp:cNvGraphicFramePr>
+            <a:graphic xmlns:a="http://schemas.openxmlformats.org/drawingml/2006/main">
+              <a:graphicData uri="http://schemas.openxmlformats.org/drawingml/2006/picture">
+                <pic:pic xmlns:pic="http://schemas.openxmlformats.org/drawingml/2006/picture">
+                  <pic:nvPicPr>
+                    <pic:cNvPr id="1" name=""/>
+                    <pic:cNvPicPr/>
+                  </pic:nvPicPr>
+                  <pic:blipFill rotWithShape="1">
+                    <a:blip r:embed="rId16">
+                      <a:extLst>
+                        <a:ext uri="{28A0092B-C50C-407E-A947-70E740481C1C}">
+                          <a14:useLocalDpi xmlns:a14="http://schemas.microsoft.com/office/drawing/2010/main" val="0"/>
+                        </a:ext>
+                      </a:extLst>
+                    </a:blip>
+                    <a:srcRect l="16038" t="19702" r="15509" b="5606"/>
+                    <a:stretch/>
+                  </pic:blipFill>
+                  <pic:spPr bwMode="auto">
+                    <a:xfrm>
+                      <a:off x="0" y="0"/>
+                      <a:ext cx="3943350" cy="2419350"/>
+                    </a:xfrm>
+                    <a:prstGeom prst="rect">
+                      <a:avLst/>
+                    </a:prstGeom>
+                    <a:ln>
+                      <a:noFill/>
+                    </a:ln>
+                    <a:extLst>
+                      <a:ext uri="{53640926-AAD7-44D8-BBD7-CCE9431645EC}">
+                        <a14:shadowObscured xmlns:a14="http://schemas.microsoft.com/office/drawing/2010/main"/>
+                      </a:ext>
+                    </a:extLst>
+                  </pic:spPr>
+                </pic:pic>
+              </a:graphicData>
+            </a:graphic>
+            <wp14:sizeRelH relativeFrom="page">
+              <wp14:pctWidth>0</wp14:pctWidth>
+            </wp14:sizeRelH>
+            <wp14:sizeRelV relativeFrom="page">
+              <wp14:pctHeight>0</wp14:pctHeight>
+            </wp14:sizeRelV>
+          </wp:anchor>
+        </w:drawing>
+      </w:r>
+      <w:r>
+        <w:rPr>
+          <w:noProof/>
+          <w:lang w:eastAsia="fr-FR"/>
+        </w:rPr>
+        <w:drawing>
+          <wp:anchor distT="0" distB="0" distL="114300" distR="114300" simplePos="0" relativeHeight="251682816" behindDoc="1" locked="0" layoutInCell="1" allowOverlap="1" wp14:anchorId="3E731ED5" wp14:editId="6172B110">
+            <wp:simplePos x="0" y="0"/>
+            <wp:positionH relativeFrom="column">
+              <wp:posOffset>-156845</wp:posOffset>
+            </wp:positionH>
+            <wp:positionV relativeFrom="paragraph">
+              <wp:posOffset>174625</wp:posOffset>
+            </wp:positionV>
+            <wp:extent cx="2466975" cy="2228850"/>
+            <wp:effectExtent l="0" t="0" r="9525" b="0"/>
+            <wp:wrapTight wrapText="bothSides">
+              <wp:wrapPolygon edited="0">
+                <wp:start x="0" y="0"/>
+                <wp:lineTo x="0" y="21415"/>
+                <wp:lineTo x="21517" y="21415"/>
+                <wp:lineTo x="21517" y="0"/>
+                <wp:lineTo x="0" y="0"/>
+              </wp:wrapPolygon>
+            </wp:wrapTight>
+            <wp:docPr id="17" name="Image 17"/>
+            <wp:cNvGraphicFramePr>
+              <a:graphicFrameLocks xmlns:a="http://schemas.openxmlformats.org/drawingml/2006/main" noChangeAspect="1"/>
+            </wp:cNvGraphicFramePr>
+            <a:graphic xmlns:a="http://schemas.openxmlformats.org/drawingml/2006/main">
+              <a:graphicData uri="http://schemas.openxmlformats.org/drawingml/2006/picture">
+                <pic:pic xmlns:pic="http://schemas.openxmlformats.org/drawingml/2006/picture">
+                  <pic:nvPicPr>
+                    <pic:cNvPr id="1" name=""/>
+                    <pic:cNvPicPr/>
+                  </pic:nvPicPr>
+                  <pic:blipFill rotWithShape="1">
+                    <a:blip r:embed="rId17">
+                      <a:extLst>
+                        <a:ext uri="{28A0092B-C50C-407E-A947-70E740481C1C}">
+                          <a14:useLocalDpi xmlns:a14="http://schemas.microsoft.com/office/drawing/2010/main" val="0"/>
+                        </a:ext>
+                      </a:extLst>
+                    </a:blip>
+                    <a:srcRect l="18022" t="24702" r="39153" b="6488"/>
+                    <a:stretch/>
+                  </pic:blipFill>
+                  <pic:spPr bwMode="auto">
+                    <a:xfrm>
+                      <a:off x="0" y="0"/>
+                      <a:ext cx="2466975" cy="2228850"/>
+                    </a:xfrm>
+                    <a:prstGeom prst="rect">
+                      <a:avLst/>
+                    </a:prstGeom>
+                    <a:ln>
+                      <a:noFill/>
+                    </a:ln>
+                    <a:extLst>
+                      <a:ext uri="{53640926-AAD7-44D8-BBD7-CCE9431645EC}">
+                        <a14:shadowObscured xmlns:a14="http://schemas.microsoft.com/office/drawing/2010/main"/>
+                      </a:ext>
+                    </a:extLst>
+                  </pic:spPr>
+                </pic:pic>
+              </a:graphicData>
+            </a:graphic>
+            <wp14:sizeRelH relativeFrom="page">
+              <wp14:pctWidth>0</wp14:pctWidth>
+            </wp14:sizeRelH>
+            <wp14:sizeRelV relativeFrom="page">
+              <wp14:pctHeight>0</wp14:pctHeight>
+            </wp14:sizeRelV>
+          </wp:anchor>
+        </w:drawing>
+      </w:r>
+      <w:r>
+        <w:rPr>
+          <w:noProof/>
+        </w:rPr>
+        <mc:AlternateContent>
+          <mc:Choice Requires="wps">
+            <w:drawing>
+              <wp:anchor distT="0" distB="0" distL="114300" distR="114300" simplePos="0" relativeHeight="251685888" behindDoc="1" locked="0" layoutInCell="1" allowOverlap="1" wp14:anchorId="07FF8AEF" wp14:editId="71819750">
+                <wp:simplePos x="0" y="0"/>
+                <wp:positionH relativeFrom="column">
+                  <wp:posOffset>-61595</wp:posOffset>
+                </wp:positionH>
+                <wp:positionV relativeFrom="paragraph">
+                  <wp:posOffset>2403475</wp:posOffset>
+                </wp:positionV>
+                <wp:extent cx="2466975" cy="635"/>
+                <wp:effectExtent l="0" t="0" r="0" b="0"/>
+                <wp:wrapTight wrapText="bothSides">
+                  <wp:wrapPolygon edited="0">
+                    <wp:start x="0" y="0"/>
+                    <wp:lineTo x="0" y="21600"/>
+                    <wp:lineTo x="21600" y="21600"/>
+                    <wp:lineTo x="21600" y="0"/>
+                  </wp:wrapPolygon>
+                </wp:wrapTight>
+                <wp:docPr id="19" name="Zone de texte 19"/>
+                <wp:cNvGraphicFramePr/>
+                <a:graphic xmlns:a="http://schemas.openxmlformats.org/drawingml/2006/main">
+                  <a:graphicData uri="http://schemas.microsoft.com/office/word/2010/wordprocessingShape">
+                    <wps:wsp>
+                      <wps:cNvSpPr txBox="1"/>
+                      <wps:spPr>
+                        <a:xfrm>
+                          <a:off x="0" y="0"/>
+                          <a:ext cx="2466975" cy="635"/>
+                        </a:xfrm>
+                        <a:prstGeom prst="rect">
+                          <a:avLst/>
+                        </a:prstGeom>
+                        <a:solidFill>
+                          <a:prstClr val="white"/>
+                        </a:solidFill>
+                        <a:ln>
+                          <a:noFill/>
+                        </a:ln>
+                        <a:effectLst/>
+                      </wps:spPr>
+                      <wps:txbx>
+                        <w:txbxContent>
+                          <w:p>
+                            <w:pPr>
+                              <w:pStyle w:val="Lgende"/>
+                              <w:rPr>
+                                <w:noProof/>
+                                <w:lang w:val="en-US"/>
+                              </w:rPr>
+                            </w:pPr>
+                            <w:r>
+                              <w:rPr>
+                                <w:lang w:val="en-US"/>
+                              </w:rPr>
+                              <w:t xml:space="preserve">Figure </w:t>
+                            </w:r>
+                            <w:r>
+                              <w:fldChar w:fldCharType="begin"/>
+                            </w:r>
+                            <w:r>
+                              <w:rPr>
+                                <w:lang w:val="en-US"/>
+                              </w:rPr>
+                              <w:instrText xml:space="preserve"> SEQ Figure \* ARABIC </w:instrText>
+                            </w:r>
+                            <w:r>
+                              <w:fldChar w:fldCharType="separate"/>
+                            </w:r>
+                            <w:r>
+                              <w:rPr>
+                                <w:noProof/>
+                                <w:lang w:val="en-US"/>
+                              </w:rPr>
+                              <w:t>9</w:t>
+                            </w:r>
+                            <w:r>
+                              <w:fldChar w:fldCharType="end"/>
+                            </w:r>
+                            <w:r>
+                              <w:rPr>
+                                <w:lang w:val="en-US"/>
+                              </w:rPr>
+                              <w:t xml:space="preserve"> : Schematic for the train &amp; gate example</w:t>
+                            </w:r>
+                          </w:p>
+                        </w:txbxContent>
+                      </wps:txbx>
+                      <wps:bodyPr rot="0" spcFirstLastPara="0" vertOverflow="overflow" horzOverflow="overflow" vert="horz" wrap="square" lIns="0" tIns="0" rIns="0" bIns="0" numCol="1" spcCol="0" rtlCol="0" fromWordArt="0" anchor="t" anchorCtr="0" forceAA="0" compatLnSpc="1">
+                        <a:prstTxWarp prst="textNoShape">
+                          <a:avLst/>
+                        </a:prstTxWarp>
+                        <a:spAutoFit/>
+                      </wps:bodyPr>
+                    </wps:wsp>
+                  </a:graphicData>
+                </a:graphic>
+              </wp:anchor>
+            </w:drawing>
+          </mc:Choice>
+          <mc:Fallback>
+            <w:pict>
+              <v:shape w14:anchorId="07FF8AEF" id="Zone de texte 19" o:spid="_x0000_s1034" type="#_x0000_t202" style="position:absolute;left:0;text-align:left;margin-left:-4.85pt;margin-top:189.25pt;width:194.25pt;height:.05pt;z-index:-251630592;visibility:visible;mso-wrap-style:square;mso-wrap-distance-left:9pt;mso-wrap-distance-top:0;mso-wrap-distance-right:9pt;mso-wrap-distance-bottom:0;mso-position-horizontal:absolute;mso-position-horizontal-relative:text;mso-position-vertical:absolute;mso-position-vertical-relative:text;v-text-anchor:top" o:gfxdata="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" stroked="f">
+                <v:textbox style="mso-fit-shape-to-text:t" inset="0,0,0,0">
+                  <w:txbxContent>
+                    <w:p>
+                      <w:pPr>
+                        <w:pStyle w:val="Lgende"/>
+                        <w:rPr>
+                          <w:noProof/>
+                          <w:lang w:val="en-US"/>
+                        </w:rPr>
+                      </w:pPr>
+                      <w:r>
+                        <w:rPr>
+                          <w:lang w:val="en-US"/>
+                        </w:rPr>
+                        <w:t xml:space="preserve">Figure </w:t>
+                      </w:r>
+                      <w:r>
+                        <w:fldChar w:fldCharType="begin"/>
+                      </w:r>
+                      <w:r>
+                        <w:rPr>
+                          <w:lang w:val="en-US"/>
+                        </w:rPr>
+                        <w:instrText xml:space="preserve"> SEQ Figure \* ARABIC </w:instrText>
+                      </w:r>
+                      <w:r>
+                        <w:fldChar w:fldCharType="separate"/>
+                      </w:r>
+                      <w:r>
+                        <w:rPr>
+                          <w:noProof/>
+                          <w:lang w:val="en-US"/>
+                        </w:rPr>
+                        <w:t>9</w:t>
+                      </w:r>
+                      <w:r>
+                        <w:fldChar w:fldCharType="end"/>
+                      </w:r>
+                      <w:r>
+                        <w:rPr>
+                          <w:lang w:val="en-US"/>
+                        </w:rPr>
+                        <w:t xml:space="preserve"> : Schematic for the train &amp; gate example</w:t>
+                      </w:r>
+                    </w:p>
+                  </w:txbxContent>
+                </v:textbox>
+                <w10:wrap type="tight"/>
+              </v:shape>
+            </w:pict>
+          </mc:Fallback>
+        </mc:AlternateContent>
+      </w:r>
+    </w:p>
+    <w:p>
+      <w:pPr>
+        <w:rPr>
+          <w:lang w:val="en-US"/>
+        </w:rPr>
+      </w:pPr>
+      <w:r>
+        <w:rPr>
+          <w:noProof/>
+        </w:rPr>
+        <mc:AlternateContent>
+          <mc:Choice Requires="wps">
+            <w:drawing>
+              <wp:anchor distT="0" distB="0" distL="114300" distR="114300" simplePos="0" relativeHeight="251687936" behindDoc="1" locked="0" layoutInCell="1" allowOverlap="1" wp14:anchorId="52550A82" wp14:editId="2380F0A0">
+                <wp:simplePos x="0" y="0"/>
+                <wp:positionH relativeFrom="column">
+                  <wp:posOffset>3319780</wp:posOffset>
+                </wp:positionH>
+                <wp:positionV relativeFrom="paragraph">
+                  <wp:posOffset>2222500</wp:posOffset>
+                </wp:positionV>
+                <wp:extent cx="2181225" cy="635"/>
+                <wp:effectExtent l="0" t="0" r="9525" b="0"/>
+                <wp:wrapTight wrapText="bothSides">
+                  <wp:wrapPolygon edited="0">
+                    <wp:start x="0" y="0"/>
+                    <wp:lineTo x="0" y="20057"/>
+                    <wp:lineTo x="21506" y="20057"/>
+                    <wp:lineTo x="21506" y="0"/>
+                    <wp:lineTo x="0" y="0"/>
+                  </wp:wrapPolygon>
+                </wp:wrapTight>
+                <wp:docPr id="20" name="Zone de texte 20"/>
+                <wp:cNvGraphicFramePr/>
+                <a:graphic xmlns:a="http://schemas.openxmlformats.org/drawingml/2006/main">
+                  <a:graphicData uri="http://schemas.microsoft.com/office/word/2010/wordprocessingShape">
+                    <wps:wsp>
+                      <wps:cNvSpPr txBox="1"/>
+                      <wps:spPr>
+                        <a:xfrm>
+                          <a:off x="0" y="0"/>
+                          <a:ext cx="2181225" cy="635"/>
+                        </a:xfrm>
+                        <a:prstGeom prst="rect">
+                          <a:avLst/>
+                        </a:prstGeom>
+                        <a:solidFill>
+                          <a:prstClr val="white"/>
+                        </a:solidFill>
+                        <a:ln>
+                          <a:noFill/>
+                        </a:ln>
+                        <a:effectLst/>
+                      </wps:spPr>
+                      <wps:txbx>
+                        <w:txbxContent>
+                          <w:p>
+                            <w:pPr>
+                              <w:pStyle w:val="Lgende"/>
+                              <w:rPr>
+                                <w:noProof/>
+                              </w:rPr>
+                            </w:pPr>
+                            <w:r>
+                              <w:t xml:space="preserve">Figure </w:t>
+                            </w:r>
+                            <w:r>
+                              <w:fldChar w:fldCharType="begin"/>
+                            </w:r>
+                            <w:r>
+                              <w:instrText xml:space="preserve"> SEQ Figure \* ARABIC </w:instrText>
+                            </w:r>
+                            <w:r>
+                              <w:fldChar w:fldCharType="separate"/>
+                            </w:r>
+                            <w:r>
+                              <w:rPr>
+                                <w:noProof/>
+                              </w:rPr>
+                              <w:t>10</w:t>
+                            </w:r>
+                            <w:r>
+                              <w:fldChar w:fldCharType="end"/>
+                            </w:r>
+                            <w:r>
+                              <w:t xml:space="preserve"> : The train &amp; gate automata</w:t>
+                            </w:r>
+                          </w:p>
+                        </w:txbxContent>
+                      </wps:txbx>
+                      <wps:bodyPr rot="0" spcFirstLastPara="0" vertOverflow="overflow" horzOverflow="overflow" vert="horz" wrap="square" lIns="0" tIns="0" rIns="0" bIns="0" numCol="1" spcCol="0" rtlCol="0" fromWordArt="0" anchor="t" anchorCtr="0" forceAA="0" compatLnSpc="1">
+                        <a:prstTxWarp prst="textNoShape">
+                          <a:avLst/>
+                        </a:prstTxWarp>
+                        <a:spAutoFit/>
+                      </wps:bodyPr>
+                    </wps:wsp>
+                  </a:graphicData>
+                </a:graphic>
+                <wp14:sizeRelH relativeFrom="margin">
+                  <wp14:pctWidth>0</wp14:pctWidth>
+                </wp14:sizeRelH>
+              </wp:anchor>
+            </w:drawing>
+          </mc:Choice>
+          <mc:Fallback>
+            <w:pict>
+              <v:shape w14:anchorId="52550A82" id="Zone de texte 20" o:spid="_x0000_s1035" type="#_x0000_t202" style="position:absolute;margin-left:261.4pt;margin-top:175pt;width:171.75pt;height:.05pt;z-index:-251628544;visibility:visible;mso-wrap-style:square;mso-width-percent:0;mso-wrap-distance-left:9pt;mso-wrap-distance-top:0;mso-wrap-distance-right:9pt;mso-wrap-distance-bottom:0;mso-position-horizontal:absolute;mso-position-horizontal-relative:text;mso-position-vertical:absolute;mso-position-vertical-relative:text;mso-width-percent:0;mso-width-relative:margin;v-text-anchor:top" o:gfxdata="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" stroked="f">
+                <v:textbox style="mso-fit-shape-to-text:t" inset="0,0,0,0">
+                  <w:txbxContent>
+                    <w:p>
+                      <w:pPr>
+                        <w:pStyle w:val="Lgende"/>
+                        <w:rPr>
+                          <w:noProof/>
+                        </w:rPr>
+                      </w:pPr>
+                      <w:r>
+                        <w:t xml:space="preserve">Figure </w:t>
+                      </w:r>
+                      <w:r>
+                        <w:fldChar w:fldCharType="begin"/>
+                      </w:r>
+                      <w:r>
+                        <w:instrText xml:space="preserve"> SEQ Figure \* ARABIC </w:instrText>
+                      </w:r>
+                      <w:r>
+                        <w:fldChar w:fldCharType="separate"/>
+                      </w:r>
+                      <w:r>
+                        <w:rPr>
+                          <w:noProof/>
+                        </w:rPr>
+                        <w:t>10</w:t>
+                      </w:r>
+                      <w:r>
+                        <w:fldChar w:fldCharType="end"/>
+                      </w:r>
+                      <w:r>
+                        <w:t xml:space="preserve"> : The train &amp; gate automata</w:t>
+                      </w:r>
+                    </w:p>
+                  </w:txbxContent>
+                </v:textbox>
+                <w10:wrap type="tight"/>
+              </v:shape>
+            </w:pict>
+          </mc:Fallback>
+        </mc:AlternateContent>
+      </w:r>
+    </w:p>
+    <w:p>
+      <w:pPr>
+        <w:rPr>
+          <w:lang w:val="en-US"/>
+        </w:rPr>
+      </w:pPr>
+      <w:r>
+        <w:rPr>
+          <w:lang w:val="en-US"/>
+        </w:rPr>
+        <w:t>We made the choice, in our implementation, to merge the train automaton and the control automaton to simplify the problem.</w:t>
+      </w:r>
+      <w:r>
+        <w:rPr>
+          <w:lang w:val="en-US"/>
+        </w:rPr>
+        <w:t xml:space="preserve"> </w:t>
+      </w:r>
+    </w:p>
+    <w:p>
+      <w:pPr>
+        <w:pStyle w:val="Paragraphedeliste"/>
+        <w:numPr>
+          <w:ilvl w:val="0"/>
+          <w:numId w:val="1"/>
+        </w:numPr>
+        <w:rPr>
+          <w:lang w:val="en-US"/>
+        </w:rPr>
+      </w:pPr>
+      <w:r>
+        <w:rPr>
+          <w:b/>
+          <w:lang w:val="en-US"/>
+        </w:rPr>
+        <w:t xml:space="preserve">Expected </w:t>
+      </w:r>
+      <w:r>
+        <w:rPr>
+          <w:b/>
+          <w:lang w:val="en-US"/>
+        </w:rPr>
+        <w:t>behavior</w:t>
+      </w:r>
+    </w:p>
+    <w:p>
+      <w:pPr>
+        <w:pStyle w:val="Paragraphedeliste"/>
+        <w:rPr>
+          <w:lang w:val="en-US"/>
+        </w:rPr>
+      </w:pPr>
+      <w:r>
+        <w:rPr>
+          <w:lang w:val="en-US"/>
+        </w:rPr>
+        <w:t>Following the train position, the gate is expected to oscillate between its high and its low position.</w:t>
+      </w:r>
       <w:bookmarkStart w:id="0" w:name="_GoBack"/>
       <w:bookmarkEnd w:id="0"/>
-    </w:p>
-    <w:p>
-      <w:pPr>
-        <w:pStyle w:val="Paragraphedeliste"/>
-        <w:rPr>
-          <w:i/>
-          <w:lang w:val="en-US"/>
-        </w:rPr>
-      </w:pPr>
-      <w:r>
-        <w:rPr>
-          <w:lang w:val="en-US"/>
-        </w:rPr>
-        <w:t>The temperature should grow until it reaches 25°C then oscillates between 22.78°C and 25 °C</w:t>
-      </w:r>
-      <w:r>
-        <w:rPr>
-          <w:lang w:val="en-US"/>
-        </w:rPr>
-        <w:t xml:space="preserve"> </w:t>
-      </w:r>
     </w:p>
     <w:p>
       <w:pPr>
@@ -4119,6 +4843,99 @@
       </w:pPr>
       <w:r>
         <w:continuationSeparator/>
+      </w:r>
+    </w:p>
+  </w:footnote>
+  <w:footnote w:id="1">
+    <w:p>
+      <w:pPr>
+        <w:autoSpaceDE w:val="0"/>
+        <w:autoSpaceDN w:val="0"/>
+        <w:adjustRightInd w:val="0"/>
+        <w:spacing w:after="0" w:line="240" w:lineRule="auto"/>
+        <w:rPr>
+          <w:rFonts w:ascii="Mangal" w:eastAsia="Microsoft YaHei" w:hAnsi="Mangal" w:cs="Mangal"/>
+          <w:color w:val="000000"/>
+        </w:rPr>
+      </w:pPr>
+      <w:r>
+        <w:rPr>
+          <w:rStyle w:val="Appelnotedebasdep"/>
+        </w:rPr>
+        <w:footnoteRef/>
+      </w:r>
+      <w:r>
+        <w:t xml:space="preserve"> </w:t>
+      </w:r>
+      <w:r>
+        <w:rPr>
+          <w:rFonts w:ascii="Mangal" w:eastAsia="Microsoft YaHei" w:hAnsi="Mangal" w:cs="Mangal"/>
+          <w:color w:val="000000"/>
+        </w:rPr>
+        <w:t>http://symbolaris.com/course/l</w:t>
+      </w:r>
+      <w:r>
+        <w:rPr>
+          <w:rFonts w:ascii="Mangal" w:eastAsia="Microsoft YaHei" w:hAnsi="Mangal" w:cs="Mangal"/>
+          <w:color w:val="000000"/>
+        </w:rPr>
+        <w:t>ahs/LAHS-04-hybrid-examples.pdf</w:t>
+      </w:r>
+    </w:p>
+  </w:footnote>
+  <w:footnote w:id="2">
+    <w:p>
+      <w:pPr>
+        <w:autoSpaceDE w:val="0"/>
+        <w:autoSpaceDN w:val="0"/>
+        <w:adjustRightInd w:val="0"/>
+        <w:spacing w:after="0" w:line="240" w:lineRule="auto"/>
+        <w:rPr>
+          <w:rFonts w:ascii="Mangal" w:eastAsia="Microsoft YaHei" w:hAnsi="Mangal" w:cs="Mangal"/>
+          <w:color w:val="000000"/>
+        </w:rPr>
+      </w:pPr>
+      <w:r>
+        <w:rPr>
+          <w:rStyle w:val="Appelnotedebasdep"/>
+        </w:rPr>
+        <w:footnoteRef/>
+      </w:r>
+      <w:r>
+        <w:t xml:space="preserve"> </w:t>
+      </w:r>
+      <w:r>
+        <w:rPr>
+          <w:rFonts w:ascii="Calibri" w:eastAsia="Microsoft YaHei" w:hAnsi="Calibri" w:cs="Calibri"/>
+          <w:color w:val="000000"/>
+        </w:rPr>
+        <w:t>http://www.ece.ucsb.edu/~hespanha/e</w:t>
+      </w:r>
+      <w:r>
+        <w:rPr>
+          <w:rFonts w:ascii="Mangal" w:eastAsia="Microsoft YaHei" w:hAnsi="Mangal" w:cs="Mangal"/>
+          <w:color w:val="000000"/>
+        </w:rPr>
+        <w:t>ce229/Lectures/Lecture2.pdf</w:t>
+      </w:r>
+    </w:p>
+  </w:footnote>
+  <w:footnote w:id="3">
+    <w:p>
+      <w:pPr>
+        <w:pStyle w:val="Pieddepage"/>
+      </w:pPr>
+      <w:r>
+        <w:rPr>
+          <w:rStyle w:val="Appelnotedebasdep"/>
+        </w:rPr>
+        <w:footnoteRef/>
+      </w:r>
+      <w:r>
+        <w:t xml:space="preserve"> </w:t>
+      </w:r>
+      <w:r>
+        <w:t>http://www.eecs.tufts.edu/~khan/Courses/Spring2013/EE194/Lecs/Hybrid_Systems_Presentation_Elliott_Costello.pdf</w:t>
       </w:r>
     </w:p>
   </w:footnote>
@@ -4840,6 +5657,84 @@
       <w:szCs w:val="18"/>
     </w:rPr>
   </w:style>
+  <w:style w:type="paragraph" w:styleId="Notedebasdepage">
+    <w:name w:val="footnote text"/>
+    <w:basedOn w:val="Normal"/>
+    <w:link w:val="NotedebasdepageCar"/>
+    <w:uiPriority w:val="99"/>
+    <w:semiHidden/>
+    <w:unhideWhenUsed/>
+    <w:rsid w:val="00F244F5"/>
+    <w:pPr>
+      <w:spacing w:after="0" w:line="240" w:lineRule="auto"/>
+    </w:pPr>
+    <w:rPr>
+      <w:sz w:val="20"/>
+      <w:szCs w:val="20"/>
+    </w:rPr>
+  </w:style>
+  <w:style w:type="character" w:customStyle="1" w:styleId="NotedebasdepageCar">
+    <w:name w:val="Note de bas de page Car"/>
+    <w:basedOn w:val="Policepardfaut"/>
+    <w:link w:val="Notedebasdepage"/>
+    <w:uiPriority w:val="99"/>
+    <w:semiHidden/>
+    <w:rsid w:val="00F244F5"/>
+    <w:rPr>
+      <w:sz w:val="20"/>
+      <w:szCs w:val="20"/>
+    </w:rPr>
+  </w:style>
+  <w:style w:type="character" w:styleId="Appelnotedebasdep">
+    <w:name w:val="footnote reference"/>
+    <w:basedOn w:val="Policepardfaut"/>
+    <w:uiPriority w:val="99"/>
+    <w:semiHidden/>
+    <w:unhideWhenUsed/>
+    <w:rsid w:val="00F244F5"/>
+    <w:rPr>
+      <w:vertAlign w:val="superscript"/>
+    </w:rPr>
+  </w:style>
+  <w:style w:type="paragraph" w:styleId="Notedefin">
+    <w:name w:val="endnote text"/>
+    <w:basedOn w:val="Normal"/>
+    <w:link w:val="NotedefinCar"/>
+    <w:uiPriority w:val="99"/>
+    <w:semiHidden/>
+    <w:unhideWhenUsed/>
+    <w:rsid w:val="005B51B2"/>
+    <w:pPr>
+      <w:spacing w:after="0" w:line="240" w:lineRule="auto"/>
+    </w:pPr>
+    <w:rPr>
+      <w:sz w:val="20"/>
+      <w:szCs w:val="20"/>
+    </w:rPr>
+  </w:style>
+  <w:style w:type="character" w:customStyle="1" w:styleId="NotedefinCar">
+    <w:name w:val="Note de fin Car"/>
+    <w:basedOn w:val="Policepardfaut"/>
+    <w:link w:val="Notedefin"/>
+    <w:uiPriority w:val="99"/>
+    <w:semiHidden/>
+    <w:rsid w:val="005B51B2"/>
+    <w:rPr>
+      <w:sz w:val="20"/>
+      <w:szCs w:val="20"/>
+    </w:rPr>
+  </w:style>
+  <w:style w:type="character" w:styleId="Appeldenotedefin">
+    <w:name w:val="endnote reference"/>
+    <w:basedOn w:val="Policepardfaut"/>
+    <w:uiPriority w:val="99"/>
+    <w:semiHidden/>
+    <w:unhideWhenUsed/>
+    <w:rsid w:val="005B51B2"/>
+    <w:rPr>
+      <w:vertAlign w:val="superscript"/>
+    </w:rPr>
+  </w:style>
 </w:styles>
 </file>
 
@@ -5102,4 +5997,16 @@
     </a:ext>
   </a:extLst>
 </a:theme>
+</file>
+
+<file path=customXml/item1.xml><?xml version="1.0" encoding="utf-8"?>
+<b:Sources xmlns:b="http://schemas.openxmlformats.org/officeDocument/2006/bibliography" xmlns="http://schemas.openxmlformats.org/officeDocument/2006/bibliography" SelectedStyle="\APASixthEditionOfficeOnline.xsl" StyleName="APA" Version="6"/>
+</file>
+
+<file path=customXml/itemProps1.xml><?xml version="1.0" encoding="utf-8"?>
+<ds:datastoreItem xmlns:ds="http://schemas.openxmlformats.org/officeDocument/2006/customXml" ds:itemID="{8F942EE0-5305-45F8-98D3-55A18D413045}">
+  <ds:schemaRefs>
+    <ds:schemaRef ds:uri="http://schemas.openxmlformats.org/officeDocument/2006/bibliography"/>
+  </ds:schemaRefs>
+</ds:datastoreItem>
 </file>
</xml_diff>